<commit_message>
Changed the program design of CXI_Asia
</commit_message>
<xml_diff>
--- a/docs/CXI_Asia.docx
+++ b/docs/CXI_Asia.docx
@@ -4777,7 +4777,7 @@
           </mc:Choice>
           <mc:Fallback>
             <w:pict>
-              <v:line w14:anchorId="4683CBF3" id="officeArt object" o:spid="_x0000_s1026" style="position:absolute;flip:y;z-index:251661312;visibility:visible;mso-wrap-style:square;mso-wrap-distance-left:12pt;mso-wrap-distance-top:12pt;mso-wrap-distance-right:12pt;mso-wrap-distance-bottom:12pt;mso-position-horizontal:absolute;mso-position-horizontal-relative:page;mso-position-vertical:absolute;mso-position-vertical-relative:page" from="8in,19.6pt" to="821.45pt,20.15pt" o:gfxdata="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" strokeweight="2pt">
+              <v:line w14:anchorId="1FD7BE6B" id="officeArt object" o:spid="_x0000_s1026" style="position:absolute;flip:y;z-index:251661312;visibility:visible;mso-wrap-style:square;mso-wrap-distance-left:12pt;mso-wrap-distance-top:12pt;mso-wrap-distance-right:12pt;mso-wrap-distance-bottom:12pt;mso-position-horizontal:absolute;mso-position-horizontal-relative:page;mso-position-vertical:absolute;mso-position-vertical-relative:page" from="8in,19.6pt" to="821.45pt,20.15pt" o:gfxdata="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" strokeweight="2pt">
                 <v:stroke miterlimit="4" joinstyle="miter"/>
                 <w10:wrap anchorx="page" anchory="page"/>
               </v:line>
@@ -4793,7 +4793,6 @@
       </w:r>
     </w:p>
     <w:p>
-      <w:bookmarkStart w:id="0" w:name="_GoBack"/>
       <w:r>
         <w:rPr>
           <w:noProof/>
@@ -4857,7 +4856,6 @@
           </wp:anchor>
         </w:drawing>
       </w:r>
-      <w:bookmarkEnd w:id="0"/>
       <w:r>
         <w:rPr>
           <w:noProof/>
@@ -6447,8 +6445,26 @@
                                 <w:szCs w:val="18"/>
                                 <w:lang w:val="fr-FR"/>
                               </w:rPr>
-                              <w:t>Training Programs</w:t>
-                            </w:r>
+                              <w:t>Participation</w:t>
+                            </w:r>
+                            <w:r>
+                              <w:rPr>
+                                <w:sz w:val="18"/>
+                                <w:szCs w:val="18"/>
+                                <w:lang w:val="fr-FR"/>
+                              </w:rPr>
+                              <w:t xml:space="preserve"> </w:t>
+                            </w:r>
+                            <w:proofErr w:type="spellStart"/>
+                            <w:r>
+                              <w:rPr>
+                                <w:sz w:val="18"/>
+                                <w:szCs w:val="18"/>
+                                <w:lang w:val="fr-FR"/>
+                              </w:rPr>
+                              <w:t>Models</w:t>
+                            </w:r>
+                            <w:proofErr w:type="spellEnd"/>
                           </w:p>
                           <w:p>
                             <w:pPr>
@@ -6458,23 +6474,16 @@
                                 <w:numId w:val="1"/>
                               </w:numPr>
                               <w:rPr>
-                                <w:sz w:val="18"/>
-                                <w:szCs w:val="18"/>
+                                <w:sz w:val="16"/>
+                                <w:szCs w:val="16"/>
                               </w:rPr>
                             </w:pPr>
                             <w:r>
                               <w:rPr>
-                                <w:sz w:val="18"/>
-                                <w:szCs w:val="18"/>
-                              </w:rPr>
-                              <w:t xml:space="preserve">Participatory Design </w:t>
-                            </w:r>
-                            <w:r>
-                              <w:rPr>
-                                <w:sz w:val="18"/>
-                                <w:szCs w:val="18"/>
-                              </w:rPr>
-                              <w:t>Workshops</w:t>
+                                <w:sz w:val="16"/>
+                                <w:szCs w:val="16"/>
+                              </w:rPr>
+                              <w:t>Summits for Global Thought Leaders</w:t>
                             </w:r>
                           </w:p>
                           <w:p>
@@ -6485,16 +6494,37 @@
                                 <w:numId w:val="1"/>
                               </w:numPr>
                               <w:rPr>
-                                <w:sz w:val="18"/>
-                                <w:szCs w:val="18"/>
+                                <w:sz w:val="16"/>
+                                <w:szCs w:val="16"/>
                               </w:rPr>
                             </w:pPr>
                             <w:r>
                               <w:rPr>
-                                <w:sz w:val="18"/>
-                                <w:szCs w:val="18"/>
-                              </w:rPr>
-                              <w:t xml:space="preserve">Coaching Circles for organization development </w:t>
+                                <w:sz w:val="16"/>
+                                <w:szCs w:val="16"/>
+                              </w:rPr>
+                              <w:t xml:space="preserve">Digital/Data Curriculum </w:t>
+                            </w:r>
+                            <w:r>
+                              <w:rPr>
+                                <w:sz w:val="16"/>
+                                <w:szCs w:val="16"/>
+                              </w:rPr>
+                              <w:t xml:space="preserve">Standards </w:t>
+                            </w:r>
+                            <w:r>
+                              <w:rPr>
+                                <w:sz w:val="16"/>
+                                <w:szCs w:val="16"/>
+                              </w:rPr>
+                              <w:t xml:space="preserve">for future </w:t>
+                            </w:r>
+                            <w:r>
+                              <w:rPr>
+                                <w:sz w:val="16"/>
+                                <w:szCs w:val="16"/>
+                              </w:rPr>
+                              <w:t>citizens</w:t>
                             </w:r>
                           </w:p>
                           <w:p>
@@ -6505,16 +6535,50 @@
                                 <w:numId w:val="1"/>
                               </w:numPr>
                               <w:rPr>
-                                <w:sz w:val="18"/>
-                                <w:szCs w:val="18"/>
+                                <w:sz w:val="16"/>
+                                <w:szCs w:val="16"/>
                               </w:rPr>
                             </w:pPr>
                             <w:r>
                               <w:rPr>
-                                <w:sz w:val="18"/>
-                                <w:szCs w:val="18"/>
-                              </w:rPr>
-                              <w:t>Data Privacy and Utilization</w:t>
+                                <w:sz w:val="16"/>
+                                <w:szCs w:val="16"/>
+                              </w:rPr>
+                              <w:t>Coaching Circles for organization development</w:t>
+                            </w:r>
+                          </w:p>
+                          <w:p>
+                            <w:pPr>
+                              <w:pStyle w:val="Body"/>
+                              <w:numPr>
+                                <w:ilvl w:val="2"/>
+                                <w:numId w:val="1"/>
+                              </w:numPr>
+                              <w:rPr>
+                                <w:sz w:val="16"/>
+                                <w:szCs w:val="16"/>
+                              </w:rPr>
+                            </w:pPr>
+                            <w:r>
+                              <w:rPr>
+                                <w:sz w:val="16"/>
+                                <w:szCs w:val="16"/>
+                              </w:rPr>
+                              <w:t xml:space="preserve">Environmental Data </w:t>
+                            </w:r>
+                            <w:r>
+                              <w:rPr>
+                                <w:sz w:val="16"/>
+                                <w:szCs w:val="16"/>
+                              </w:rPr>
+                              <w:t xml:space="preserve">Collection </w:t>
+                            </w:r>
+                            <w:r>
+                              <w:rPr>
+                                <w:sz w:val="16"/>
+                                <w:szCs w:val="16"/>
+                              </w:rPr>
+                              <w:t>and Solutions</w:t>
                             </w:r>
                           </w:p>
                           <w:p>
@@ -6524,81 +6588,123 @@
                                 <w:ilvl w:val="1"/>
                                 <w:numId w:val="1"/>
                               </w:numPr>
-                              <w:rPr>
-                                <w:sz w:val="18"/>
-                                <w:szCs w:val="18"/>
+                              <w:spacing w:line="240" w:lineRule="auto"/>
+                              <w:rPr>
+                                <w:sz w:val="16"/>
+                                <w:szCs w:val="16"/>
                               </w:rPr>
                             </w:pPr>
                             <w:r>
                               <w:rPr>
-                                <w:sz w:val="18"/>
-                                <w:szCs w:val="18"/>
-                              </w:rPr>
-                              <w:t xml:space="preserve">Computational Thinking Curriculum for </w:t>
-                            </w:r>
-                            <w:r>
-                              <w:rPr>
-                                <w:sz w:val="18"/>
-                                <w:szCs w:val="18"/>
-                              </w:rPr>
-                              <w:t>the masses: Teaching young people AI-</w:t>
-                            </w:r>
-                            <w:r>
-                              <w:rPr>
-                                <w:sz w:val="18"/>
-                                <w:szCs w:val="18"/>
-                              </w:rPr>
-                              <w:t>compatible</w:t>
-                            </w:r>
-                            <w:r>
-                              <w:rPr>
-                                <w:sz w:val="18"/>
-                                <w:szCs w:val="18"/>
-                              </w:rPr>
-                              <w:t xml:space="preserve"> math fundamentals</w:t>
+                                <w:sz w:val="16"/>
+                                <w:szCs w:val="16"/>
+                              </w:rPr>
+                              <w:t>Residential</w:t>
+                            </w:r>
+                            <w:r>
+                              <w:rPr>
+                                <w:sz w:val="16"/>
+                                <w:szCs w:val="16"/>
+                              </w:rPr>
+                              <w:t>/Rotational</w:t>
+                            </w:r>
+                            <w:r>
+                              <w:rPr>
+                                <w:sz w:val="16"/>
+                                <w:szCs w:val="16"/>
+                              </w:rPr>
+                              <w:t xml:space="preserve"> Programs</w:t>
                             </w:r>
                           </w:p>
                           <w:p>
                             <w:pPr>
                               <w:pStyle w:val="Body"/>
                               <w:numPr>
-                                <w:ilvl w:val="1"/>
+                                <w:ilvl w:val="2"/>
                                 <w:numId w:val="1"/>
                               </w:numPr>
-                              <w:rPr>
-                                <w:sz w:val="18"/>
-                                <w:szCs w:val="18"/>
+                              <w:spacing w:line="240" w:lineRule="auto"/>
+                              <w:rPr>
+                                <w:sz w:val="16"/>
+                                <w:szCs w:val="16"/>
                               </w:rPr>
                             </w:pPr>
                             <w:r>
                               <w:rPr>
-                                <w:sz w:val="18"/>
-                                <w:szCs w:val="18"/>
-                              </w:rPr>
-                              <w:t>Enlightened Metrics</w:t>
-                            </w:r>
-                            <w:r>
-                              <w:rPr>
-                                <w:sz w:val="18"/>
-                                <w:szCs w:val="18"/>
-                              </w:rPr>
-                              <w:t xml:space="preserve"> for Decision Makers: Teaching policy makers how to use Data agencies to collect objective data and process data for use of </w:t>
-                            </w:r>
-                            <w:proofErr w:type="spellStart"/>
-                            <w:r>
-                              <w:rPr>
-                                <w:sz w:val="18"/>
-                                <w:szCs w:val="18"/>
-                              </w:rPr>
-                              <w:t>deicisions</w:t>
-                            </w:r>
-                            <w:proofErr w:type="spellEnd"/>
-                            <w:r>
-                              <w:rPr>
-                                <w:sz w:val="18"/>
-                                <w:szCs w:val="18"/>
-                              </w:rPr>
-                              <w:t>.</w:t>
+                                <w:sz w:val="16"/>
+                                <w:szCs w:val="16"/>
+                              </w:rPr>
+                              <w:t>Designers in Residence Program</w:t>
+                            </w:r>
+                          </w:p>
+                          <w:p>
+                            <w:pPr>
+                              <w:pStyle w:val="Body"/>
+                              <w:numPr>
+                                <w:ilvl w:val="2"/>
+                                <w:numId w:val="1"/>
+                              </w:numPr>
+                              <w:spacing w:line="240" w:lineRule="auto"/>
+                              <w:rPr>
+                                <w:sz w:val="15"/>
+                                <w:szCs w:val="15"/>
+                              </w:rPr>
+                            </w:pPr>
+                            <w:r>
+                              <w:rPr>
+                                <w:sz w:val="15"/>
+                                <w:szCs w:val="15"/>
+                              </w:rPr>
+                              <w:t>Long-term Co-living Space for Digital Innovators</w:t>
+                            </w:r>
+                          </w:p>
+                          <w:p>
+                            <w:pPr>
+                              <w:pStyle w:val="Body"/>
+                              <w:numPr>
+                                <w:ilvl w:val="2"/>
+                                <w:numId w:val="1"/>
+                              </w:numPr>
+                              <w:spacing w:line="240" w:lineRule="auto"/>
+                              <w:rPr>
+                                <w:sz w:val="15"/>
+                                <w:szCs w:val="15"/>
+                              </w:rPr>
+                            </w:pPr>
+                            <w:r>
+                              <w:rPr>
+                                <w:sz w:val="15"/>
+                                <w:szCs w:val="15"/>
+                              </w:rPr>
+                              <w:t xml:space="preserve">Collaborate with other </w:t>
+                            </w:r>
+                            <w:r>
+                              <w:rPr>
+                                <w:sz w:val="15"/>
+                                <w:szCs w:val="15"/>
+                              </w:rPr>
+                              <w:t>i</w:t>
+                            </w:r>
+                            <w:r>
+                              <w:rPr>
+                                <w:sz w:val="15"/>
+                                <w:szCs w:val="15"/>
+                              </w:rPr>
+                              <w:t xml:space="preserve">nternational locations to create </w:t>
+                            </w:r>
+                            <w:r>
+                              <w:rPr>
+                                <w:sz w:val="15"/>
+                                <w:szCs w:val="15"/>
+                              </w:rPr>
+                              <w:t>exchange/rotational</w:t>
+                            </w:r>
+                            <w:r>
+                              <w:rPr>
+                                <w:sz w:val="15"/>
+                                <w:szCs w:val="15"/>
+                              </w:rPr>
+                              <w:t xml:space="preserve"> Thought-Leader Residential Programs.</w:t>
                             </w:r>
                           </w:p>
                           <w:p>
@@ -6610,10 +6716,10 @@
                               </w:numPr>
                             </w:pPr>
                             <w:r>
-                              <w:t>Developmental</w:t>
-                            </w:r>
-                            <w:r>
-                              <w:t xml:space="preserve"> Programs:</w:t>
+                              <w:t>Data Agencies</w:t>
+                            </w:r>
+                            <w:r>
+                              <w:t>:</w:t>
                             </w:r>
                           </w:p>
                           <w:p>
@@ -6623,174 +6729,18 @@
                                 <w:ilvl w:val="1"/>
                                 <w:numId w:val="1"/>
                               </w:numPr>
-                              <w:rPr>
-                                <w:sz w:val="18"/>
-                                <w:szCs w:val="18"/>
+                              <w:spacing w:line="240" w:lineRule="auto"/>
+                              <w:rPr>
+                                <w:sz w:val="16"/>
+                                <w:szCs w:val="16"/>
                               </w:rPr>
                             </w:pPr>
                             <w:r>
                               <w:rPr>
-                                <w:sz w:val="18"/>
-                                <w:szCs w:val="18"/>
-                              </w:rPr>
-                              <w:t>Summits</w:t>
-                            </w:r>
-                            <w:r>
-                              <w:rPr>
-                                <w:sz w:val="18"/>
-                                <w:szCs w:val="18"/>
-                              </w:rPr>
-                              <w:t xml:space="preserve"> for Global Thought Leaders</w:t>
-                            </w:r>
-                          </w:p>
-                          <w:p>
-                            <w:pPr>
-                              <w:pStyle w:val="Body"/>
-                              <w:numPr>
-                                <w:ilvl w:val="2"/>
-                                <w:numId w:val="1"/>
-                              </w:numPr>
-                              <w:rPr>
-                                <w:sz w:val="18"/>
-                                <w:szCs w:val="18"/>
-                              </w:rPr>
-                            </w:pPr>
-                            <w:r>
-                              <w:rPr>
-                                <w:sz w:val="18"/>
-                                <w:szCs w:val="18"/>
-                              </w:rPr>
-                              <w:t>New Data Standards: Blockchain and Spatial Web (Web 3.0)</w:t>
-                            </w:r>
-                          </w:p>
-                          <w:p>
-                            <w:pPr>
-                              <w:pStyle w:val="Body"/>
-                              <w:numPr>
-                                <w:ilvl w:val="2"/>
-                                <w:numId w:val="1"/>
-                              </w:numPr>
-                              <w:rPr>
-                                <w:sz w:val="18"/>
-                                <w:szCs w:val="18"/>
-                              </w:rPr>
-                            </w:pPr>
-                            <w:r>
-                              <w:rPr>
-                                <w:sz w:val="18"/>
-                                <w:szCs w:val="18"/>
-                              </w:rPr>
-                              <w:t xml:space="preserve">Regulations for </w:t>
-                            </w:r>
-                            <w:r>
-                              <w:rPr>
-                                <w:sz w:val="18"/>
-                                <w:szCs w:val="18"/>
-                              </w:rPr>
-                              <w:t xml:space="preserve">Data Privacy and Ownership </w:t>
-                            </w:r>
-                            <w:r>
-                              <w:rPr>
-                                <w:sz w:val="18"/>
-                                <w:szCs w:val="18"/>
-                              </w:rPr>
-                              <w:t>Protection</w:t>
-                            </w:r>
-                          </w:p>
-                          <w:p>
-                            <w:pPr>
-                              <w:pStyle w:val="Body"/>
-                              <w:numPr>
-                                <w:ilvl w:val="2"/>
-                                <w:numId w:val="1"/>
-                              </w:numPr>
-                              <w:rPr>
-                                <w:sz w:val="18"/>
-                                <w:szCs w:val="18"/>
-                              </w:rPr>
-                            </w:pPr>
-                            <w:r>
-                              <w:rPr>
-                                <w:sz w:val="18"/>
-                                <w:szCs w:val="18"/>
-                              </w:rPr>
-                              <w:t xml:space="preserve">Standard </w:t>
-                            </w:r>
-                            <w:r>
-                              <w:rPr>
-                                <w:sz w:val="18"/>
-                                <w:szCs w:val="18"/>
-                              </w:rPr>
-                              <w:t xml:space="preserve">Curriculum </w:t>
-                            </w:r>
-                            <w:r>
-                              <w:rPr>
-                                <w:sz w:val="18"/>
-                                <w:szCs w:val="18"/>
-                              </w:rPr>
-                              <w:t xml:space="preserve">for Digital </w:t>
-                            </w:r>
-                            <w:r>
-                              <w:rPr>
-                                <w:sz w:val="18"/>
-                                <w:szCs w:val="18"/>
-                              </w:rPr>
-                              <w:t>Literacy</w:t>
-                            </w:r>
-                            <w:r>
-                              <w:rPr>
-                                <w:sz w:val="18"/>
-                                <w:szCs w:val="18"/>
-                              </w:rPr>
-                              <w:t xml:space="preserve"> </w:t>
-                            </w:r>
-                          </w:p>
-                          <w:p>
-                            <w:pPr>
-                              <w:pStyle w:val="Body"/>
-                              <w:numPr>
-                                <w:ilvl w:val="2"/>
-                                <w:numId w:val="1"/>
-                              </w:numPr>
-                              <w:rPr>
-                                <w:sz w:val="18"/>
-                                <w:szCs w:val="18"/>
-                              </w:rPr>
-                            </w:pPr>
-                            <w:r>
-                              <w:rPr>
-                                <w:sz w:val="18"/>
-                                <w:szCs w:val="18"/>
-                              </w:rPr>
-                              <w:t xml:space="preserve">Public Data for </w:t>
-                            </w:r>
-                            <w:r>
-                              <w:rPr>
-                                <w:sz w:val="18"/>
-                                <w:szCs w:val="18"/>
-                              </w:rPr>
-                              <w:t>N</w:t>
-                            </w:r>
-                            <w:r>
-                              <w:rPr>
-                                <w:sz w:val="18"/>
-                                <w:szCs w:val="18"/>
-                              </w:rPr>
-                              <w:t xml:space="preserve">atural </w:t>
-                            </w:r>
-                            <w:r>
-                              <w:rPr>
-                                <w:sz w:val="18"/>
-                                <w:szCs w:val="18"/>
-                              </w:rPr>
-                              <w:t>E</w:t>
-                            </w:r>
-                            <w:r>
-                              <w:rPr>
-                                <w:sz w:val="18"/>
-                                <w:szCs w:val="18"/>
-                              </w:rPr>
-                              <w:t>nvironments</w:t>
+                                <w:sz w:val="16"/>
+                                <w:szCs w:val="16"/>
+                              </w:rPr>
+                              <w:t>Computational Thinking Curriculum for the masses: Teaching young people AI-compatible math fundamentals</w:t>
                             </w:r>
                           </w:p>
                           <w:p>
@@ -6800,68 +6750,228 @@
                                 <w:ilvl w:val="1"/>
                                 <w:numId w:val="1"/>
                               </w:numPr>
-                              <w:rPr>
-                                <w:sz w:val="18"/>
-                                <w:szCs w:val="18"/>
+                              <w:spacing w:line="240" w:lineRule="auto"/>
+                              <w:rPr>
+                                <w:sz w:val="15"/>
+                                <w:szCs w:val="15"/>
                               </w:rPr>
                             </w:pPr>
                             <w:r>
                               <w:rPr>
-                                <w:sz w:val="18"/>
-                                <w:szCs w:val="18"/>
-                              </w:rPr>
-                              <w:t>Develop Technologies for Secure Data Sharing Infrastructures</w:t>
+                                <w:sz w:val="15"/>
+                                <w:szCs w:val="15"/>
+                              </w:rPr>
+                              <w:t>New Data Standards: Blockchain and Spatial Web (Web 3.0)</w:t>
                             </w:r>
                           </w:p>
                           <w:p>
                             <w:pPr>
                               <w:pStyle w:val="Body"/>
                               <w:numPr>
-                                <w:ilvl w:val="2"/>
+                                <w:ilvl w:val="1"/>
                                 <w:numId w:val="1"/>
                               </w:numPr>
-                              <w:rPr>
-                                <w:sz w:val="18"/>
-                                <w:szCs w:val="18"/>
+                              <w:spacing w:line="240" w:lineRule="auto"/>
+                              <w:rPr>
+                                <w:sz w:val="16"/>
+                                <w:szCs w:val="16"/>
                               </w:rPr>
                             </w:pPr>
                             <w:r>
                               <w:rPr>
-                                <w:sz w:val="18"/>
-                                <w:szCs w:val="18"/>
-                              </w:rPr>
-                              <w:t>Training for local citizens</w:t>
+                                <w:sz w:val="16"/>
+                                <w:szCs w:val="16"/>
+                              </w:rPr>
+                              <w:t>Technolog</w:t>
+                            </w:r>
+                            <w:r>
+                              <w:rPr>
+                                <w:sz w:val="16"/>
+                                <w:szCs w:val="16"/>
+                              </w:rPr>
+                              <w:t xml:space="preserve">y Development </w:t>
+                            </w:r>
+                            <w:r>
+                              <w:rPr>
+                                <w:sz w:val="16"/>
+                                <w:szCs w:val="16"/>
+                              </w:rPr>
+                              <w:t>for Secure Data Sharing Infrastructures</w:t>
                             </w:r>
                           </w:p>
                           <w:p>
                             <w:pPr>
                               <w:pStyle w:val="Body"/>
                               <w:numPr>
-                                <w:ilvl w:val="2"/>
+                                <w:ilvl w:val="0"/>
                                 <w:numId w:val="1"/>
                               </w:numPr>
-                              <w:rPr>
-                                <w:sz w:val="18"/>
-                                <w:szCs w:val="18"/>
-                              </w:rPr>
                             </w:pPr>
                             <w:r>
-                              <w:rPr>
-                                <w:sz w:val="18"/>
-                                <w:szCs w:val="18"/>
-                              </w:rPr>
-                              <w:t>Training for data scientists</w:t>
+                              <w:t xml:space="preserve">Identifying Meaningful </w:t>
+                            </w:r>
+                            <w:r>
+                              <w:t>Success Factors</w:t>
+                            </w:r>
+                            <w:r>
+                              <w:t>:</w:t>
                             </w:r>
                           </w:p>
                           <w:p>
                             <w:pPr>
                               <w:pStyle w:val="Body"/>
-                              <w:ind w:left="1440"/>
-                              <w:rPr>
-                                <w:sz w:val="18"/>
-                                <w:szCs w:val="18"/>
+                              <w:numPr>
+                                <w:ilvl w:val="1"/>
+                                <w:numId w:val="1"/>
+                              </w:numPr>
+                              <w:spacing w:line="240" w:lineRule="auto"/>
+                              <w:rPr>
+                                <w:sz w:val="15"/>
+                                <w:szCs w:val="15"/>
                               </w:rPr>
                             </w:pPr>
+                            <w:r>
+                              <w:rPr>
+                                <w:sz w:val="16"/>
+                                <w:szCs w:val="16"/>
+                              </w:rPr>
+                              <w:t>Workshop</w:t>
+                            </w:r>
+                            <w:r>
+                              <w:rPr>
+                                <w:sz w:val="16"/>
+                                <w:szCs w:val="16"/>
+                              </w:rPr>
+                              <w:t>s</w:t>
+                            </w:r>
+                            <w:r>
+                              <w:rPr>
+                                <w:sz w:val="16"/>
+                                <w:szCs w:val="16"/>
+                              </w:rPr>
+                              <w:t xml:space="preserve"> </w:t>
+                            </w:r>
+                            <w:r>
+                              <w:rPr>
+                                <w:sz w:val="16"/>
+                                <w:szCs w:val="16"/>
+                              </w:rPr>
+                              <w:t>for Policy</w:t>
+                            </w:r>
+                            <w:r>
+                              <w:rPr>
+                                <w:sz w:val="16"/>
+                                <w:szCs w:val="16"/>
+                              </w:rPr>
+                              <w:t xml:space="preserve"> Makers: Teac</w:t>
+                            </w:r>
+                            <w:r>
+                              <w:rPr>
+                                <w:sz w:val="16"/>
+                                <w:szCs w:val="16"/>
+                              </w:rPr>
+                              <w:t>h go</w:t>
+                            </w:r>
+                            <w:bookmarkStart w:id="0" w:name="_GoBack"/>
+                            <w:bookmarkEnd w:id="0"/>
+                            <w:r>
+                              <w:rPr>
+                                <w:sz w:val="16"/>
+                                <w:szCs w:val="16"/>
+                              </w:rPr>
+                              <w:t xml:space="preserve">vernment officers </w:t>
+                            </w:r>
+                            <w:r>
+                              <w:rPr>
+                                <w:sz w:val="16"/>
+                                <w:szCs w:val="16"/>
+                              </w:rPr>
+                              <w:t>to</w:t>
+                            </w:r>
+                            <w:r>
+                              <w:rPr>
+                                <w:sz w:val="16"/>
+                                <w:szCs w:val="16"/>
+                              </w:rPr>
+                              <w:t xml:space="preserve"> use </w:t>
+                            </w:r>
+                            <w:r>
+                              <w:rPr>
+                                <w:sz w:val="16"/>
+                                <w:szCs w:val="16"/>
+                              </w:rPr>
+                              <w:t>existing public data sources to formulate useful indicators for policy success</w:t>
+                            </w:r>
+                          </w:p>
+                          <w:p>
+                            <w:pPr>
+                              <w:pStyle w:val="Body"/>
+                              <w:numPr>
+                                <w:ilvl w:val="1"/>
+                                <w:numId w:val="1"/>
+                              </w:numPr>
+                              <w:spacing w:line="240" w:lineRule="auto"/>
+                              <w:rPr>
+                                <w:sz w:val="15"/>
+                                <w:szCs w:val="15"/>
+                              </w:rPr>
+                            </w:pPr>
+                            <w:r>
+                              <w:rPr>
+                                <w:sz w:val="16"/>
+                                <w:szCs w:val="16"/>
+                              </w:rPr>
+                              <w:t xml:space="preserve">Create a long-term joint research institute for </w:t>
+                            </w:r>
+                            <w:r>
+                              <w:rPr>
+                                <w:sz w:val="16"/>
+                                <w:szCs w:val="16"/>
+                              </w:rPr>
+                              <w:t>Happiness</w:t>
+                            </w:r>
+                            <w:r>
+                              <w:rPr>
+                                <w:sz w:val="16"/>
+                                <w:szCs w:val="16"/>
+                              </w:rPr>
+                              <w:t xml:space="preserve"> </w:t>
+                            </w:r>
+                            <w:r>
+                              <w:rPr>
+                                <w:sz w:val="16"/>
+                                <w:szCs w:val="16"/>
+                              </w:rPr>
+                              <w:t xml:space="preserve">Index, so that general public, data </w:t>
+                            </w:r>
+                            <w:r>
+                              <w:rPr>
+                                <w:sz w:val="16"/>
+                                <w:szCs w:val="16"/>
+                              </w:rPr>
+                              <w:t xml:space="preserve">scientists and policy makers </w:t>
+                            </w:r>
+                            <w:r>
+                              <w:rPr>
+                                <w:sz w:val="16"/>
+                                <w:szCs w:val="16"/>
+                              </w:rPr>
+                              <w:t>can</w:t>
+                            </w:r>
+                            <w:r>
+                              <w:rPr>
+                                <w:sz w:val="16"/>
+                                <w:szCs w:val="16"/>
+                              </w:rPr>
+                              <w:t xml:space="preserve"> </w:t>
+                            </w:r>
+                            <w:r>
+                              <w:rPr>
+                                <w:sz w:val="16"/>
+                                <w:szCs w:val="16"/>
+                              </w:rPr>
+                              <w:t>participate in the shaping of data-driven policies for public good.</w:t>
+                            </w:r>
                           </w:p>
                         </w:txbxContent>
                       </wps:txbx>
@@ -7045,8 +7155,26 @@
                           <w:szCs w:val="18"/>
                           <w:lang w:val="fr-FR"/>
                         </w:rPr>
-                        <w:t>Training Programs</w:t>
-                      </w:r>
+                        <w:t>Participation</w:t>
+                      </w:r>
+                      <w:r>
+                        <w:rPr>
+                          <w:sz w:val="18"/>
+                          <w:szCs w:val="18"/>
+                          <w:lang w:val="fr-FR"/>
+                        </w:rPr>
+                        <w:t xml:space="preserve"> </w:t>
+                      </w:r>
+                      <w:proofErr w:type="spellStart"/>
+                      <w:r>
+                        <w:rPr>
+                          <w:sz w:val="18"/>
+                          <w:szCs w:val="18"/>
+                          <w:lang w:val="fr-FR"/>
+                        </w:rPr>
+                        <w:t>Models</w:t>
+                      </w:r>
+                      <w:proofErr w:type="spellEnd"/>
                     </w:p>
                     <w:p>
                       <w:pPr>
@@ -7056,23 +7184,16 @@
                           <w:numId w:val="1"/>
                         </w:numPr>
                         <w:rPr>
-                          <w:sz w:val="18"/>
-                          <w:szCs w:val="18"/>
+                          <w:sz w:val="16"/>
+                          <w:szCs w:val="16"/>
                         </w:rPr>
                       </w:pPr>
                       <w:r>
                         <w:rPr>
-                          <w:sz w:val="18"/>
-                          <w:szCs w:val="18"/>
-                        </w:rPr>
-                        <w:t xml:space="preserve">Participatory Design </w:t>
-                      </w:r>
-                      <w:r>
-                        <w:rPr>
-                          <w:sz w:val="18"/>
-                          <w:szCs w:val="18"/>
-                        </w:rPr>
-                        <w:t>Workshops</w:t>
+                          <w:sz w:val="16"/>
+                          <w:szCs w:val="16"/>
+                        </w:rPr>
+                        <w:t>Summits for Global Thought Leaders</w:t>
                       </w:r>
                     </w:p>
                     <w:p>
@@ -7083,16 +7204,37 @@
                           <w:numId w:val="1"/>
                         </w:numPr>
                         <w:rPr>
-                          <w:sz w:val="18"/>
-                          <w:szCs w:val="18"/>
+                          <w:sz w:val="16"/>
+                          <w:szCs w:val="16"/>
                         </w:rPr>
                       </w:pPr>
                       <w:r>
                         <w:rPr>
-                          <w:sz w:val="18"/>
-                          <w:szCs w:val="18"/>
-                        </w:rPr>
-                        <w:t xml:space="preserve">Coaching Circles for organization development </w:t>
+                          <w:sz w:val="16"/>
+                          <w:szCs w:val="16"/>
+                        </w:rPr>
+                        <w:t xml:space="preserve">Digital/Data Curriculum </w:t>
+                      </w:r>
+                      <w:r>
+                        <w:rPr>
+                          <w:sz w:val="16"/>
+                          <w:szCs w:val="16"/>
+                        </w:rPr>
+                        <w:t xml:space="preserve">Standards </w:t>
+                      </w:r>
+                      <w:r>
+                        <w:rPr>
+                          <w:sz w:val="16"/>
+                          <w:szCs w:val="16"/>
+                        </w:rPr>
+                        <w:t xml:space="preserve">for future </w:t>
+                      </w:r>
+                      <w:r>
+                        <w:rPr>
+                          <w:sz w:val="16"/>
+                          <w:szCs w:val="16"/>
+                        </w:rPr>
+                        <w:t>citizens</w:t>
                       </w:r>
                     </w:p>
                     <w:p>
@@ -7103,16 +7245,50 @@
                           <w:numId w:val="1"/>
                         </w:numPr>
                         <w:rPr>
-                          <w:sz w:val="18"/>
-                          <w:szCs w:val="18"/>
+                          <w:sz w:val="16"/>
+                          <w:szCs w:val="16"/>
                         </w:rPr>
                       </w:pPr>
                       <w:r>
                         <w:rPr>
-                          <w:sz w:val="18"/>
-                          <w:szCs w:val="18"/>
-                        </w:rPr>
-                        <w:t>Data Privacy and Utilization</w:t>
+                          <w:sz w:val="16"/>
+                          <w:szCs w:val="16"/>
+                        </w:rPr>
+                        <w:t>Coaching Circles for organization development</w:t>
+                      </w:r>
+                    </w:p>
+                    <w:p>
+                      <w:pPr>
+                        <w:pStyle w:val="Body"/>
+                        <w:numPr>
+                          <w:ilvl w:val="2"/>
+                          <w:numId w:val="1"/>
+                        </w:numPr>
+                        <w:rPr>
+                          <w:sz w:val="16"/>
+                          <w:szCs w:val="16"/>
+                        </w:rPr>
+                      </w:pPr>
+                      <w:r>
+                        <w:rPr>
+                          <w:sz w:val="16"/>
+                          <w:szCs w:val="16"/>
+                        </w:rPr>
+                        <w:t xml:space="preserve">Environmental Data </w:t>
+                      </w:r>
+                      <w:r>
+                        <w:rPr>
+                          <w:sz w:val="16"/>
+                          <w:szCs w:val="16"/>
+                        </w:rPr>
+                        <w:t xml:space="preserve">Collection </w:t>
+                      </w:r>
+                      <w:r>
+                        <w:rPr>
+                          <w:sz w:val="16"/>
+                          <w:szCs w:val="16"/>
+                        </w:rPr>
+                        <w:t>and Solutions</w:t>
                       </w:r>
                     </w:p>
                     <w:p>
@@ -7122,81 +7298,123 @@
                           <w:ilvl w:val="1"/>
                           <w:numId w:val="1"/>
                         </w:numPr>
-                        <w:rPr>
-                          <w:sz w:val="18"/>
-                          <w:szCs w:val="18"/>
+                        <w:spacing w:line="240" w:lineRule="auto"/>
+                        <w:rPr>
+                          <w:sz w:val="16"/>
+                          <w:szCs w:val="16"/>
                         </w:rPr>
                       </w:pPr>
                       <w:r>
                         <w:rPr>
-                          <w:sz w:val="18"/>
-                          <w:szCs w:val="18"/>
-                        </w:rPr>
-                        <w:t xml:space="preserve">Computational Thinking Curriculum for </w:t>
-                      </w:r>
-                      <w:r>
-                        <w:rPr>
-                          <w:sz w:val="18"/>
-                          <w:szCs w:val="18"/>
-                        </w:rPr>
-                        <w:t>the masses: Teaching young people AI-</w:t>
-                      </w:r>
-                      <w:r>
-                        <w:rPr>
-                          <w:sz w:val="18"/>
-                          <w:szCs w:val="18"/>
-                        </w:rPr>
-                        <w:t>compatible</w:t>
-                      </w:r>
-                      <w:r>
-                        <w:rPr>
-                          <w:sz w:val="18"/>
-                          <w:szCs w:val="18"/>
-                        </w:rPr>
-                        <w:t xml:space="preserve"> math fundamentals</w:t>
+                          <w:sz w:val="16"/>
+                          <w:szCs w:val="16"/>
+                        </w:rPr>
+                        <w:t>Residential</w:t>
+                      </w:r>
+                      <w:r>
+                        <w:rPr>
+                          <w:sz w:val="16"/>
+                          <w:szCs w:val="16"/>
+                        </w:rPr>
+                        <w:t>/Rotational</w:t>
+                      </w:r>
+                      <w:r>
+                        <w:rPr>
+                          <w:sz w:val="16"/>
+                          <w:szCs w:val="16"/>
+                        </w:rPr>
+                        <w:t xml:space="preserve"> Programs</w:t>
                       </w:r>
                     </w:p>
                     <w:p>
                       <w:pPr>
                         <w:pStyle w:val="Body"/>
                         <w:numPr>
-                          <w:ilvl w:val="1"/>
+                          <w:ilvl w:val="2"/>
                           <w:numId w:val="1"/>
                         </w:numPr>
-                        <w:rPr>
-                          <w:sz w:val="18"/>
-                          <w:szCs w:val="18"/>
+                        <w:spacing w:line="240" w:lineRule="auto"/>
+                        <w:rPr>
+                          <w:sz w:val="16"/>
+                          <w:szCs w:val="16"/>
                         </w:rPr>
                       </w:pPr>
                       <w:r>
                         <w:rPr>
-                          <w:sz w:val="18"/>
-                          <w:szCs w:val="18"/>
-                        </w:rPr>
-                        <w:t>Enlightened Metrics</w:t>
-                      </w:r>
-                      <w:r>
-                        <w:rPr>
-                          <w:sz w:val="18"/>
-                          <w:szCs w:val="18"/>
-                        </w:rPr>
-                        <w:t xml:space="preserve"> for Decision Makers: Teaching policy makers how to use Data agencies to collect objective data and process data for use of </w:t>
-                      </w:r>
-                      <w:proofErr w:type="spellStart"/>
-                      <w:r>
-                        <w:rPr>
-                          <w:sz w:val="18"/>
-                          <w:szCs w:val="18"/>
-                        </w:rPr>
-                        <w:t>deicisions</w:t>
-                      </w:r>
-                      <w:proofErr w:type="spellEnd"/>
-                      <w:r>
-                        <w:rPr>
-                          <w:sz w:val="18"/>
-                          <w:szCs w:val="18"/>
-                        </w:rPr>
-                        <w:t>.</w:t>
+                          <w:sz w:val="16"/>
+                          <w:szCs w:val="16"/>
+                        </w:rPr>
+                        <w:t>Designers in Residence Program</w:t>
+                      </w:r>
+                    </w:p>
+                    <w:p>
+                      <w:pPr>
+                        <w:pStyle w:val="Body"/>
+                        <w:numPr>
+                          <w:ilvl w:val="2"/>
+                          <w:numId w:val="1"/>
+                        </w:numPr>
+                        <w:spacing w:line="240" w:lineRule="auto"/>
+                        <w:rPr>
+                          <w:sz w:val="15"/>
+                          <w:szCs w:val="15"/>
+                        </w:rPr>
+                      </w:pPr>
+                      <w:r>
+                        <w:rPr>
+                          <w:sz w:val="15"/>
+                          <w:szCs w:val="15"/>
+                        </w:rPr>
+                        <w:t>Long-term Co-living Space for Digital Innovators</w:t>
+                      </w:r>
+                    </w:p>
+                    <w:p>
+                      <w:pPr>
+                        <w:pStyle w:val="Body"/>
+                        <w:numPr>
+                          <w:ilvl w:val="2"/>
+                          <w:numId w:val="1"/>
+                        </w:numPr>
+                        <w:spacing w:line="240" w:lineRule="auto"/>
+                        <w:rPr>
+                          <w:sz w:val="15"/>
+                          <w:szCs w:val="15"/>
+                        </w:rPr>
+                      </w:pPr>
+                      <w:r>
+                        <w:rPr>
+                          <w:sz w:val="15"/>
+                          <w:szCs w:val="15"/>
+                        </w:rPr>
+                        <w:t xml:space="preserve">Collaborate with other </w:t>
+                      </w:r>
+                      <w:r>
+                        <w:rPr>
+                          <w:sz w:val="15"/>
+                          <w:szCs w:val="15"/>
+                        </w:rPr>
+                        <w:t>i</w:t>
+                      </w:r>
+                      <w:r>
+                        <w:rPr>
+                          <w:sz w:val="15"/>
+                          <w:szCs w:val="15"/>
+                        </w:rPr>
+                        <w:t xml:space="preserve">nternational locations to create </w:t>
+                      </w:r>
+                      <w:r>
+                        <w:rPr>
+                          <w:sz w:val="15"/>
+                          <w:szCs w:val="15"/>
+                        </w:rPr>
+                        <w:t>exchange/rotational</w:t>
+                      </w:r>
+                      <w:r>
+                        <w:rPr>
+                          <w:sz w:val="15"/>
+                          <w:szCs w:val="15"/>
+                        </w:rPr>
+                        <w:t xml:space="preserve"> Thought-Leader Residential Programs.</w:t>
                       </w:r>
                     </w:p>
                     <w:p>
@@ -7208,10 +7426,10 @@
                         </w:numPr>
                       </w:pPr>
                       <w:r>
-                        <w:t>Developmental</w:t>
-                      </w:r>
-                      <w:r>
-                        <w:t xml:space="preserve"> Programs:</w:t>
+                        <w:t>Data Agencies</w:t>
+                      </w:r>
+                      <w:r>
+                        <w:t>:</w:t>
                       </w:r>
                     </w:p>
                     <w:p>
@@ -7221,174 +7439,18 @@
                           <w:ilvl w:val="1"/>
                           <w:numId w:val="1"/>
                         </w:numPr>
-                        <w:rPr>
-                          <w:sz w:val="18"/>
-                          <w:szCs w:val="18"/>
+                        <w:spacing w:line="240" w:lineRule="auto"/>
+                        <w:rPr>
+                          <w:sz w:val="16"/>
+                          <w:szCs w:val="16"/>
                         </w:rPr>
                       </w:pPr>
                       <w:r>
                         <w:rPr>
-                          <w:sz w:val="18"/>
-                          <w:szCs w:val="18"/>
-                        </w:rPr>
-                        <w:t>Summits</w:t>
-                      </w:r>
-                      <w:r>
-                        <w:rPr>
-                          <w:sz w:val="18"/>
-                          <w:szCs w:val="18"/>
-                        </w:rPr>
-                        <w:t xml:space="preserve"> for Global Thought Leaders</w:t>
-                      </w:r>
-                    </w:p>
-                    <w:p>
-                      <w:pPr>
-                        <w:pStyle w:val="Body"/>
-                        <w:numPr>
-                          <w:ilvl w:val="2"/>
-                          <w:numId w:val="1"/>
-                        </w:numPr>
-                        <w:rPr>
-                          <w:sz w:val="18"/>
-                          <w:szCs w:val="18"/>
-                        </w:rPr>
-                      </w:pPr>
-                      <w:r>
-                        <w:rPr>
-                          <w:sz w:val="18"/>
-                          <w:szCs w:val="18"/>
-                        </w:rPr>
-                        <w:t>New Data Standards: Blockchain and Spatial Web (Web 3.0)</w:t>
-                      </w:r>
-                    </w:p>
-                    <w:p>
-                      <w:pPr>
-                        <w:pStyle w:val="Body"/>
-                        <w:numPr>
-                          <w:ilvl w:val="2"/>
-                          <w:numId w:val="1"/>
-                        </w:numPr>
-                        <w:rPr>
-                          <w:sz w:val="18"/>
-                          <w:szCs w:val="18"/>
-                        </w:rPr>
-                      </w:pPr>
-                      <w:r>
-                        <w:rPr>
-                          <w:sz w:val="18"/>
-                          <w:szCs w:val="18"/>
-                        </w:rPr>
-                        <w:t xml:space="preserve">Regulations for </w:t>
-                      </w:r>
-                      <w:r>
-                        <w:rPr>
-                          <w:sz w:val="18"/>
-                          <w:szCs w:val="18"/>
-                        </w:rPr>
-                        <w:t xml:space="preserve">Data Privacy and Ownership </w:t>
-                      </w:r>
-                      <w:r>
-                        <w:rPr>
-                          <w:sz w:val="18"/>
-                          <w:szCs w:val="18"/>
-                        </w:rPr>
-                        <w:t>Protection</w:t>
-                      </w:r>
-                    </w:p>
-                    <w:p>
-                      <w:pPr>
-                        <w:pStyle w:val="Body"/>
-                        <w:numPr>
-                          <w:ilvl w:val="2"/>
-                          <w:numId w:val="1"/>
-                        </w:numPr>
-                        <w:rPr>
-                          <w:sz w:val="18"/>
-                          <w:szCs w:val="18"/>
-                        </w:rPr>
-                      </w:pPr>
-                      <w:r>
-                        <w:rPr>
-                          <w:sz w:val="18"/>
-                          <w:szCs w:val="18"/>
-                        </w:rPr>
-                        <w:t xml:space="preserve">Standard </w:t>
-                      </w:r>
-                      <w:r>
-                        <w:rPr>
-                          <w:sz w:val="18"/>
-                          <w:szCs w:val="18"/>
-                        </w:rPr>
-                        <w:t xml:space="preserve">Curriculum </w:t>
-                      </w:r>
-                      <w:r>
-                        <w:rPr>
-                          <w:sz w:val="18"/>
-                          <w:szCs w:val="18"/>
-                        </w:rPr>
-                        <w:t xml:space="preserve">for Digital </w:t>
-                      </w:r>
-                      <w:r>
-                        <w:rPr>
-                          <w:sz w:val="18"/>
-                          <w:szCs w:val="18"/>
-                        </w:rPr>
-                        <w:t>Literacy</w:t>
-                      </w:r>
-                      <w:r>
-                        <w:rPr>
-                          <w:sz w:val="18"/>
-                          <w:szCs w:val="18"/>
-                        </w:rPr>
-                        <w:t xml:space="preserve"> </w:t>
-                      </w:r>
-                    </w:p>
-                    <w:p>
-                      <w:pPr>
-                        <w:pStyle w:val="Body"/>
-                        <w:numPr>
-                          <w:ilvl w:val="2"/>
-                          <w:numId w:val="1"/>
-                        </w:numPr>
-                        <w:rPr>
-                          <w:sz w:val="18"/>
-                          <w:szCs w:val="18"/>
-                        </w:rPr>
-                      </w:pPr>
-                      <w:r>
-                        <w:rPr>
-                          <w:sz w:val="18"/>
-                          <w:szCs w:val="18"/>
-                        </w:rPr>
-                        <w:t xml:space="preserve">Public Data for </w:t>
-                      </w:r>
-                      <w:r>
-                        <w:rPr>
-                          <w:sz w:val="18"/>
-                          <w:szCs w:val="18"/>
-                        </w:rPr>
-                        <w:t>N</w:t>
-                      </w:r>
-                      <w:r>
-                        <w:rPr>
-                          <w:sz w:val="18"/>
-                          <w:szCs w:val="18"/>
-                        </w:rPr>
-                        <w:t xml:space="preserve">atural </w:t>
-                      </w:r>
-                      <w:r>
-                        <w:rPr>
-                          <w:sz w:val="18"/>
-                          <w:szCs w:val="18"/>
-                        </w:rPr>
-                        <w:t>E</w:t>
-                      </w:r>
-                      <w:r>
-                        <w:rPr>
-                          <w:sz w:val="18"/>
-                          <w:szCs w:val="18"/>
-                        </w:rPr>
-                        <w:t>nvironments</w:t>
+                          <w:sz w:val="16"/>
+                          <w:szCs w:val="16"/>
+                        </w:rPr>
+                        <w:t>Computational Thinking Curriculum for the masses: Teaching young people AI-compatible math fundamentals</w:t>
                       </w:r>
                     </w:p>
                     <w:p>
@@ -7398,68 +7460,228 @@
                           <w:ilvl w:val="1"/>
                           <w:numId w:val="1"/>
                         </w:numPr>
-                        <w:rPr>
-                          <w:sz w:val="18"/>
-                          <w:szCs w:val="18"/>
+                        <w:spacing w:line="240" w:lineRule="auto"/>
+                        <w:rPr>
+                          <w:sz w:val="15"/>
+                          <w:szCs w:val="15"/>
                         </w:rPr>
                       </w:pPr>
                       <w:r>
                         <w:rPr>
-                          <w:sz w:val="18"/>
-                          <w:szCs w:val="18"/>
-                        </w:rPr>
-                        <w:t>Develop Technologies for Secure Data Sharing Infrastructures</w:t>
+                          <w:sz w:val="15"/>
+                          <w:szCs w:val="15"/>
+                        </w:rPr>
+                        <w:t>New Data Standards: Blockchain and Spatial Web (Web 3.0)</w:t>
                       </w:r>
                     </w:p>
                     <w:p>
                       <w:pPr>
                         <w:pStyle w:val="Body"/>
                         <w:numPr>
-                          <w:ilvl w:val="2"/>
+                          <w:ilvl w:val="1"/>
                           <w:numId w:val="1"/>
                         </w:numPr>
-                        <w:rPr>
-                          <w:sz w:val="18"/>
-                          <w:szCs w:val="18"/>
+                        <w:spacing w:line="240" w:lineRule="auto"/>
+                        <w:rPr>
+                          <w:sz w:val="16"/>
+                          <w:szCs w:val="16"/>
                         </w:rPr>
                       </w:pPr>
                       <w:r>
                         <w:rPr>
-                          <w:sz w:val="18"/>
-                          <w:szCs w:val="18"/>
-                        </w:rPr>
-                        <w:t>Training for local citizens</w:t>
+                          <w:sz w:val="16"/>
+                          <w:szCs w:val="16"/>
+                        </w:rPr>
+                        <w:t>Technolog</w:t>
+                      </w:r>
+                      <w:r>
+                        <w:rPr>
+                          <w:sz w:val="16"/>
+                          <w:szCs w:val="16"/>
+                        </w:rPr>
+                        <w:t xml:space="preserve">y Development </w:t>
+                      </w:r>
+                      <w:r>
+                        <w:rPr>
+                          <w:sz w:val="16"/>
+                          <w:szCs w:val="16"/>
+                        </w:rPr>
+                        <w:t>for Secure Data Sharing Infrastructures</w:t>
                       </w:r>
                     </w:p>
                     <w:p>
                       <w:pPr>
                         <w:pStyle w:val="Body"/>
                         <w:numPr>
-                          <w:ilvl w:val="2"/>
+                          <w:ilvl w:val="0"/>
                           <w:numId w:val="1"/>
                         </w:numPr>
-                        <w:rPr>
-                          <w:sz w:val="18"/>
-                          <w:szCs w:val="18"/>
-                        </w:rPr>
                       </w:pPr>
                       <w:r>
-                        <w:rPr>
-                          <w:sz w:val="18"/>
-                          <w:szCs w:val="18"/>
-                        </w:rPr>
-                        <w:t>Training for data scientists</w:t>
+                        <w:t xml:space="preserve">Identifying Meaningful </w:t>
+                      </w:r>
+                      <w:r>
+                        <w:t>Success Factors</w:t>
+                      </w:r>
+                      <w:r>
+                        <w:t>:</w:t>
                       </w:r>
                     </w:p>
                     <w:p>
                       <w:pPr>
                         <w:pStyle w:val="Body"/>
-                        <w:ind w:left="1440"/>
-                        <w:rPr>
-                          <w:sz w:val="18"/>
-                          <w:szCs w:val="18"/>
+                        <w:numPr>
+                          <w:ilvl w:val="1"/>
+                          <w:numId w:val="1"/>
+                        </w:numPr>
+                        <w:spacing w:line="240" w:lineRule="auto"/>
+                        <w:rPr>
+                          <w:sz w:val="15"/>
+                          <w:szCs w:val="15"/>
                         </w:rPr>
                       </w:pPr>
+                      <w:r>
+                        <w:rPr>
+                          <w:sz w:val="16"/>
+                          <w:szCs w:val="16"/>
+                        </w:rPr>
+                        <w:t>Workshop</w:t>
+                      </w:r>
+                      <w:r>
+                        <w:rPr>
+                          <w:sz w:val="16"/>
+                          <w:szCs w:val="16"/>
+                        </w:rPr>
+                        <w:t>s</w:t>
+                      </w:r>
+                      <w:r>
+                        <w:rPr>
+                          <w:sz w:val="16"/>
+                          <w:szCs w:val="16"/>
+                        </w:rPr>
+                        <w:t xml:space="preserve"> </w:t>
+                      </w:r>
+                      <w:r>
+                        <w:rPr>
+                          <w:sz w:val="16"/>
+                          <w:szCs w:val="16"/>
+                        </w:rPr>
+                        <w:t>for Policy</w:t>
+                      </w:r>
+                      <w:r>
+                        <w:rPr>
+                          <w:sz w:val="16"/>
+                          <w:szCs w:val="16"/>
+                        </w:rPr>
+                        <w:t xml:space="preserve"> Makers: Teac</w:t>
+                      </w:r>
+                      <w:r>
+                        <w:rPr>
+                          <w:sz w:val="16"/>
+                          <w:szCs w:val="16"/>
+                        </w:rPr>
+                        <w:t>h go</w:t>
+                      </w:r>
+                      <w:bookmarkStart w:id="1" w:name="_GoBack"/>
+                      <w:bookmarkEnd w:id="1"/>
+                      <w:r>
+                        <w:rPr>
+                          <w:sz w:val="16"/>
+                          <w:szCs w:val="16"/>
+                        </w:rPr>
+                        <w:t xml:space="preserve">vernment officers </w:t>
+                      </w:r>
+                      <w:r>
+                        <w:rPr>
+                          <w:sz w:val="16"/>
+                          <w:szCs w:val="16"/>
+                        </w:rPr>
+                        <w:t>to</w:t>
+                      </w:r>
+                      <w:r>
+                        <w:rPr>
+                          <w:sz w:val="16"/>
+                          <w:szCs w:val="16"/>
+                        </w:rPr>
+                        <w:t xml:space="preserve"> use </w:t>
+                      </w:r>
+                      <w:r>
+                        <w:rPr>
+                          <w:sz w:val="16"/>
+                          <w:szCs w:val="16"/>
+                        </w:rPr>
+                        <w:t>existing public data sources to formulate useful indicators for policy success</w:t>
+                      </w:r>
+                    </w:p>
+                    <w:p>
+                      <w:pPr>
+                        <w:pStyle w:val="Body"/>
+                        <w:numPr>
+                          <w:ilvl w:val="1"/>
+                          <w:numId w:val="1"/>
+                        </w:numPr>
+                        <w:spacing w:line="240" w:lineRule="auto"/>
+                        <w:rPr>
+                          <w:sz w:val="15"/>
+                          <w:szCs w:val="15"/>
+                        </w:rPr>
+                      </w:pPr>
+                      <w:r>
+                        <w:rPr>
+                          <w:sz w:val="16"/>
+                          <w:szCs w:val="16"/>
+                        </w:rPr>
+                        <w:t xml:space="preserve">Create a long-term joint research institute for </w:t>
+                      </w:r>
+                      <w:r>
+                        <w:rPr>
+                          <w:sz w:val="16"/>
+                          <w:szCs w:val="16"/>
+                        </w:rPr>
+                        <w:t>Happiness</w:t>
+                      </w:r>
+                      <w:r>
+                        <w:rPr>
+                          <w:sz w:val="16"/>
+                          <w:szCs w:val="16"/>
+                        </w:rPr>
+                        <w:t xml:space="preserve"> </w:t>
+                      </w:r>
+                      <w:r>
+                        <w:rPr>
+                          <w:sz w:val="16"/>
+                          <w:szCs w:val="16"/>
+                        </w:rPr>
+                        <w:t xml:space="preserve">Index, so that general public, data </w:t>
+                      </w:r>
+                      <w:r>
+                        <w:rPr>
+                          <w:sz w:val="16"/>
+                          <w:szCs w:val="16"/>
+                        </w:rPr>
+                        <w:t xml:space="preserve">scientists and policy makers </w:t>
+                      </w:r>
+                      <w:r>
+                        <w:rPr>
+                          <w:sz w:val="16"/>
+                          <w:szCs w:val="16"/>
+                        </w:rPr>
+                        <w:t>can</w:t>
+                      </w:r>
+                      <w:r>
+                        <w:rPr>
+                          <w:sz w:val="16"/>
+                          <w:szCs w:val="16"/>
+                        </w:rPr>
+                        <w:t xml:space="preserve"> </w:t>
+                      </w:r>
+                      <w:r>
+                        <w:rPr>
+                          <w:sz w:val="16"/>
+                          <w:szCs w:val="16"/>
+                        </w:rPr>
+                        <w:t>participate in the shaping of data-driven policies for public good.</w:t>
+                      </w:r>
                     </w:p>
                   </w:txbxContent>
                 </v:textbox>
@@ -8705,7 +8927,7 @@
           </mc:Choice>
           <mc:Fallback>
             <w:pict>
-              <v:line w14:anchorId="63E2A759" id="officeArt object" o:spid="_x0000_s1026" style="position:absolute;z-index:251668480;visibility:visible;mso-wrap-style:square;mso-wrap-distance-left:12pt;mso-wrap-distance-top:12pt;mso-wrap-distance-right:12pt;mso-wrap-distance-bottom:12pt;mso-position-horizontal:absolute;mso-position-horizontal-relative:page;mso-position-vertical:absolute;mso-position-vertical-relative:page" from="21pt,20pt" to="267.45pt,20pt" o:gfxdata="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" strokeweight="2pt">
+              <v:line w14:anchorId="275B2B0B" id="officeArt object" o:spid="_x0000_s1026" style="position:absolute;z-index:251668480;visibility:visible;mso-wrap-style:square;mso-wrap-distance-left:12pt;mso-wrap-distance-top:12pt;mso-wrap-distance-right:12pt;mso-wrap-distance-bottom:12pt;mso-position-horizontal:absolute;mso-position-horizontal-relative:page;mso-position-vertical:absolute;mso-position-vertical-relative:page" from="21pt,20pt" to="267.45pt,20pt" o:gfxdata="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" strokeweight="2pt">
                 <v:stroke miterlimit="4" joinstyle="miter"/>
                 <w10:wrap anchorx="page" anchory="page"/>
               </v:line>
@@ -8764,7 +8986,7 @@
           </mc:Choice>
           <mc:Fallback>
             <w:pict>
-              <v:line w14:anchorId="6E8775F6" id="officeArt object" o:spid="_x0000_s1026" style="position:absolute;flip:y;z-index:251672576;visibility:visible;mso-wrap-style:square;mso-wrap-distance-left:12pt;mso-wrap-distance-top:12pt;mso-wrap-distance-right:12pt;mso-wrap-distance-bottom:12pt;mso-position-horizontal:absolute;mso-position-horizontal-relative:page;mso-position-vertical:absolute;mso-position-vertical-relative:page" from="288.1pt,20.05pt" to="821.1pt,20.1pt" o:gfxdata="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" strokeweight="2pt">
+              <v:line w14:anchorId="66A8594B" id="officeArt object" o:spid="_x0000_s1026" style="position:absolute;flip:y;z-index:251672576;visibility:visible;mso-wrap-style:square;mso-wrap-distance-left:12pt;mso-wrap-distance-top:12pt;mso-wrap-distance-right:12pt;mso-wrap-distance-bottom:12pt;mso-position-horizontal:absolute;mso-position-horizontal-relative:page;mso-position-vertical:absolute;mso-position-vertical-relative:page" from="288.1pt,20.05pt" to="821.1pt,20.1pt" o:gfxdata="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" strokeweight="2pt">
                 <v:stroke miterlimit="4" joinstyle="miter"/>
                 <w10:wrap anchorx="page" anchory="page"/>
               </v:line>

</xml_diff>